<commit_message>
added document details and signature for leave & documents
</commit_message>
<xml_diff>
--- a/app/Views/documents/ict_template.docx
+++ b/app/Views/documents/ict_template.docx
@@ -184,6 +184,197 @@
           <w:szCs w:val="24"/>
         </w:rPr>
       </w:pPr>
+    </w:p>
+    <w:p>
+      <w:pPr>
+        <w:rPr>
+          <w:rFonts w:asciiTheme="majorBidi" w:hAnsiTheme="majorBidi" w:cstheme="majorBidi"/>
+          <w:sz w:val="24"/>
+          <w:szCs w:val="24"/>
+        </w:rPr>
+      </w:pPr>
+    </w:p>
+    <w:p>
+      <w:pPr>
+        <w:rPr>
+          <w:rFonts w:asciiTheme="majorBidi" w:hAnsiTheme="majorBidi" w:cstheme="majorBidi"/>
+          <w:sz w:val="24"/>
+          <w:szCs w:val="24"/>
+        </w:rPr>
+      </w:pPr>
+    </w:p>
+    <w:p>
+      <w:pPr>
+        <w:rPr>
+          <w:rFonts w:asciiTheme="majorBidi" w:hAnsiTheme="majorBidi" w:cstheme="majorBidi"/>
+          <w:sz w:val="24"/>
+          <w:szCs w:val="24"/>
+        </w:rPr>
+      </w:pPr>
+    </w:p>
+    <w:p>
+      <w:pPr>
+        <w:rPr>
+          <w:rFonts w:asciiTheme="majorBidi" w:hAnsiTheme="majorBidi" w:cstheme="majorBidi"/>
+          <w:sz w:val="24"/>
+          <w:szCs w:val="24"/>
+        </w:rPr>
+      </w:pPr>
+    </w:p>
+    <w:p>
+      <w:pPr>
+        <w:rPr>
+          <w:rFonts w:asciiTheme="majorBidi" w:hAnsiTheme="majorBidi" w:cstheme="majorBidi"/>
+          <w:sz w:val="24"/>
+          <w:szCs w:val="24"/>
+        </w:rPr>
+      </w:pPr>
+    </w:p>
+    <w:p>
+      <w:pPr>
+        <w:rPr>
+          <w:rFonts w:asciiTheme="majorBidi" w:hAnsiTheme="majorBidi" w:cstheme="majorBidi"/>
+          <w:sz w:val="24"/>
+          <w:szCs w:val="24"/>
+        </w:rPr>
+      </w:pPr>
+    </w:p>
+    <w:p>
+      <w:pPr>
+        <w:rPr>
+          <w:rFonts w:asciiTheme="majorBidi" w:hAnsiTheme="majorBidi" w:cstheme="majorBidi"/>
+          <w:sz w:val="24"/>
+          <w:szCs w:val="24"/>
+        </w:rPr>
+      </w:pPr>
+    </w:p>
+    <w:p>
+      <w:pPr>
+        <w:rPr>
+          <w:rFonts w:asciiTheme="majorBidi" w:hAnsiTheme="majorBidi" w:cstheme="majorBidi"/>
+          <w:sz w:val="24"/>
+          <w:szCs w:val="24"/>
+        </w:rPr>
+      </w:pPr>
+    </w:p>
+    <w:p>
+      <w:pPr>
+        <w:rPr>
+          <w:rFonts w:asciiTheme="majorBidi" w:hAnsiTheme="majorBidi" w:cstheme="majorBidi"/>
+          <w:sz w:val="24"/>
+          <w:szCs w:val="24"/>
+        </w:rPr>
+      </w:pPr>
+    </w:p>
+    <w:p>
+      <w:pPr>
+        <w:rPr>
+          <w:rFonts w:asciiTheme="majorBidi" w:hAnsiTheme="majorBidi" w:cstheme="majorBidi"/>
+          <w:sz w:val="24"/>
+          <w:szCs w:val="24"/>
+        </w:rPr>
+      </w:pPr>
+    </w:p>
+    <w:p>
+      <w:pPr>
+        <w:rPr>
+          <w:rFonts w:asciiTheme="majorBidi" w:hAnsiTheme="majorBidi" w:cstheme="majorBidi"/>
+          <w:sz w:val="24"/>
+          <w:szCs w:val="24"/>
+        </w:rPr>
+      </w:pPr>
+    </w:p>
+    <w:p>
+      <w:pPr>
+        <w:rPr>
+          <w:rFonts w:asciiTheme="majorBidi" w:hAnsiTheme="majorBidi" w:cstheme="majorBidi"/>
+          <w:sz w:val="24"/>
+          <w:szCs w:val="24"/>
+        </w:rPr>
+      </w:pPr>
+    </w:p>
+    <w:p>
+      <w:pPr>
+        <w:rPr>
+          <w:rFonts w:asciiTheme="majorBidi" w:hAnsiTheme="majorBidi" w:cstheme="majorBidi"/>
+          <w:sz w:val="24"/>
+          <w:szCs w:val="24"/>
+        </w:rPr>
+      </w:pPr>
+    </w:p>
+    <w:p>
+      <w:pPr>
+        <w:rPr>
+          <w:rFonts w:asciiTheme="majorBidi" w:hAnsiTheme="majorBidi" w:cstheme="majorBidi"/>
+          <w:sz w:val="24"/>
+          <w:szCs w:val="24"/>
+        </w:rPr>
+      </w:pPr>
+    </w:p>
+    <w:p>
+      <w:pPr>
+        <w:rPr>
+          <w:rFonts w:asciiTheme="majorBidi" w:hAnsiTheme="majorBidi" w:cstheme="majorBidi"/>
+          <w:sz w:val="24"/>
+          <w:szCs w:val="24"/>
+        </w:rPr>
+      </w:pPr>
+    </w:p>
+    <w:p>
+      <w:pPr>
+        <w:rPr>
+          <w:rFonts w:asciiTheme="majorBidi" w:hAnsiTheme="majorBidi" w:cstheme="majorBidi"/>
+          <w:sz w:val="24"/>
+          <w:szCs w:val="24"/>
+        </w:rPr>
+      </w:pPr>
+    </w:p>
+    <w:p>
+      <w:pPr>
+        <w:rPr>
+          <w:rFonts w:asciiTheme="majorBidi" w:hAnsiTheme="majorBidi" w:cstheme="majorBidi"/>
+          <w:sz w:val="24"/>
+          <w:szCs w:val="24"/>
+        </w:rPr>
+      </w:pPr>
+    </w:p>
+    <w:p>
+      <w:pPr>
+        <w:rPr>
+          <w:rFonts w:asciiTheme="majorBidi" w:hAnsiTheme="majorBidi" w:cstheme="majorBidi"/>
+          <w:sz w:val="24"/>
+          <w:szCs w:val="24"/>
+        </w:rPr>
+      </w:pPr>
+    </w:p>
+    <w:p>
+      <w:pPr>
+        <w:tabs>
+          <w:tab w:val="left" w:pos="1365"/>
+        </w:tabs>
+        <w:rPr>
+          <w:rFonts w:asciiTheme="majorBidi" w:hAnsiTheme="majorBidi" w:cstheme="majorBidi"/>
+          <w:sz w:val="24"/>
+          <w:szCs w:val="24"/>
+        </w:rPr>
+      </w:pPr>
+      <w:r>
+        <w:rPr>
+          <w:rFonts w:asciiTheme="majorBidi" w:hAnsiTheme="majorBidi" w:cstheme="majorBidi"/>
+          <w:sz w:val="24"/>
+          <w:szCs w:val="24"/>
+        </w:rPr>
+        <w:tab/>
+      </w:r>
+      <w:r>
+        <w:rPr>
+          <w:rFonts w:asciiTheme="majorBidi" w:hAnsiTheme="majorBidi" w:cstheme="majorBidi"/>
+          <w:color w:val="FFFFFF" w:themeColor="background1"/>
+          <w:sz w:val="24"/>
+          <w:szCs w:val="24"/>
+        </w:rPr>
+        <w:t>${signature}</w:t>
+      </w:r>
     </w:p>
     <w:sectPr>
       <w:headerReference w:type="even" r:id="rId6"/>

</xml_diff>